<commit_message>
some updates to the flight sim, mostly quaternion functions
</commit_message>
<xml_diff>
--- a/Aero design/Flight sim/Drag linearization math.docx
+++ b/Aero design/Flight sim/Drag linearization math.docx
@@ -24,15 +24,7 @@
         <w:t>D</w:t>
       </w:r>
       <w:r>
-        <w:t xml:space="preserve"> domain as well using alpha as a state value. This linearization is only valid for the fall stage. It is to serve as part of a program to either calculate an LQR </w:t>
-      </w:r>
-      <w:proofErr w:type="gramStart"/>
-      <w:r>
-        <w:t>controller, or</w:t>
-      </w:r>
-      <w:proofErr w:type="gramEnd"/>
-      <w:r>
-        <w:t xml:space="preserve"> simulate a model for TensorFlow neural net training.</w:t>
+        <w:t xml:space="preserve"> domain as well using alpha as a state value. This linearization is only valid for the fall stage. It is to serve as part of a program to either calculate an LQR controller, or simulate a model for TensorFlow neural net training.</w:t>
       </w:r>
     </w:p>
     <w:p/>
@@ -94,7 +86,6 @@
       <w:r>
         <w:t>Implicit: Air density: ρ</w:t>
       </w:r>
-      <w:proofErr w:type="gramStart"/>
       <w:r>
         <w:rPr>
           <w:vertAlign w:val="subscript"/>
@@ -102,11 +93,7 @@
         <w:t>SL</w:t>
       </w:r>
       <w:r>
-        <w:t>(</w:t>
-      </w:r>
-      <w:proofErr w:type="gramEnd"/>
-      <w:r>
-        <w:t>1.00 – 0.65)</w:t>
+        <w:t>(1.00 – 0.65)</w:t>
       </w:r>
     </w:p>
     <w:p>
@@ -462,13 +449,8 @@
           <w:numId w:val="2"/>
         </w:numPr>
       </w:pPr>
-      <w:proofErr w:type="gramStart"/>
-      <w:r>
-        <w:t>f(</w:t>
-      </w:r>
-      <w:proofErr w:type="gramEnd"/>
-      <w:r>
-        <w:t>~) – The original function being approximated</w:t>
+      <w:r>
+        <w:t>f(~) – The original function being approximated</w:t>
       </w:r>
     </w:p>
     <w:p>
@@ -480,15 +462,7 @@
         </w:numPr>
       </w:pPr>
       <w:r>
-        <w:t>vec(P0) – A vector with all of the initial dimension points (x</w:t>
-      </w:r>
-      <w:proofErr w:type="gramStart"/>
-      <w:r>
-        <w:t>0,y</w:t>
-      </w:r>
-      <w:proofErr w:type="gramEnd"/>
-      <w:r>
-        <w:t>0,z0,…etc.)</w:t>
+        <w:t>vec(P0) – A vector with all of the initial dimension points (x0,y0,z0,…etc.)</w:t>
       </w:r>
     </w:p>
     <w:p>
@@ -971,15 +945,7 @@
       </w:pPr>
       <w:r>
         <w:lastRenderedPageBreak/>
-        <w:t xml:space="preserve">The derived version of the initial equation lumps </w:t>
-      </w:r>
-      <w:proofErr w:type="gramStart"/>
-      <w:r>
-        <w:t>all of</w:t>
-      </w:r>
-      <w:proofErr w:type="gramEnd"/>
-      <w:r>
-        <w:t xml:space="preserve"> the constant values into one variable (for now we will assume C_D to be constant and re-evaluate it later). The air density ratio is one dimension, which varies with height, and v^2 is the 2</w:t>
+        <w:t>The derived version of the initial equation lumps all of the constant values into one variable (for now we will assume C_D to be constant and re-evaluate it later). The air density ratio is one dimension, which varies with height, and v^2 is the 2</w:t>
       </w:r>
       <w:r>
         <w:rPr>
@@ -1381,21 +1347,7 @@
           <w:rFonts w:eastAsiaTheme="minorEastAsia"/>
         </w:rPr>
         <w:tab/>
-        <w:t>Now we must only linearize D</w:t>
-      </w:r>
-      <w:proofErr w:type="gramStart"/>
-      <w:r>
-        <w:rPr>
-          <w:rFonts w:eastAsiaTheme="minorEastAsia"/>
-        </w:rPr>
-        <w:t>*, and</w:t>
-      </w:r>
-      <w:proofErr w:type="gramEnd"/>
-      <w:r>
-        <w:rPr>
-          <w:rFonts w:eastAsiaTheme="minorEastAsia"/>
-        </w:rPr>
-        <w:t xml:space="preserve"> plug it into the drag equation to approximate drag given a craft designed with β parameters.</w:t>
+        <w:t>Now we must only linearize D*, and plug it into the drag equation to approximate drag given a craft designed with β parameters.</w:t>
       </w:r>
     </w:p>
     <w:p>
@@ -1694,21 +1646,7 @@
         <w:rPr>
           <w:rFonts w:eastAsiaTheme="minorEastAsia"/>
         </w:rPr>
-        <w:t xml:space="preserve"> We can computationally calculate the B variable using a method </w:t>
-      </w:r>
-      <w:proofErr w:type="gramStart"/>
-      <w:r>
-        <w:rPr>
-          <w:rFonts w:eastAsiaTheme="minorEastAsia"/>
-        </w:rPr>
-        <w:t>similar to</w:t>
-      </w:r>
-      <w:proofErr w:type="gramEnd"/>
-      <w:r>
-        <w:rPr>
-          <w:rFonts w:eastAsiaTheme="minorEastAsia"/>
-        </w:rPr>
-        <w:t xml:space="preserve"> the least squared regression algorithm.</w:t>
+        <w:t xml:space="preserve"> We can computationally calculate the B variable using a method similar to the least squared regression algorithm.</w:t>
       </w:r>
       <w:r>
         <w:rPr>
@@ -2589,21 +2527,7 @@
         <w:rPr>
           <w:rFonts w:eastAsiaTheme="minorEastAsia"/>
         </w:rPr>
-        <w:t xml:space="preserve">Additionally, under the North-East-Down convention, any altitude above sea level is </w:t>
-      </w:r>
-      <w:proofErr w:type="gramStart"/>
-      <w:r>
-        <w:rPr>
-          <w:rFonts w:eastAsiaTheme="minorEastAsia"/>
-        </w:rPr>
-        <w:t>actually considered</w:t>
-      </w:r>
-      <w:proofErr w:type="gramEnd"/>
-      <w:r>
-        <w:rPr>
-          <w:rFonts w:eastAsiaTheme="minorEastAsia"/>
-        </w:rPr>
-        <w:t xml:space="preserve"> negative, and a descent towards the ground is considered to be positive velocity. We will change the signs of the equation to accommodate this convention. </w:t>
+        <w:t xml:space="preserve">Additionally, under the North-East-Down convention, any altitude above sea level is actually considered negative, and a descent towards the ground is considered to be positive velocity. We will change the signs of the equation to accommodate this convention. </w:t>
       </w:r>
       <w:r>
         <w:rPr>
@@ -2834,21 +2758,7 @@
         <w:rPr>
           <w:rFonts w:eastAsiaTheme="minorEastAsia"/>
         </w:rPr>
-        <w:t xml:space="preserve">This is an important step in our function! We have linearized around the dimensions of height and velocity. If we stopped here, this would be enough to create a 1 dimensional falling simulation. Such a </w:t>
-      </w:r>
-      <w:proofErr w:type="gramStart"/>
-      <w:r>
-        <w:rPr>
-          <w:rFonts w:eastAsiaTheme="minorEastAsia"/>
-        </w:rPr>
-        <w:t>simulation</w:t>
-      </w:r>
-      <w:proofErr w:type="gramEnd"/>
-      <w:r>
-        <w:rPr>
-          <w:rFonts w:eastAsiaTheme="minorEastAsia"/>
-        </w:rPr>
-        <w:t xml:space="preserve"> however, is not very useful, because it disregards wind and an initial horizontal velocity. However, for the sake of testing our equation, here is a graph showing velocity over time using the linearized equation.</w:t>
+        <w:t>This is an important step in our function! We have linearized around the dimensions of height and velocity. If we stopped here, this would be enough to create a 1 dimensional falling simulation. Such a simulation however, is not very useful, because it disregards wind and an initial horizontal velocity. However, for the sake of testing our equation, here is a graph showing velocity over time using the linearized equation.</w:t>
       </w:r>
     </w:p>
     <w:p>
@@ -3447,6 +3357,209 @@
           <w:rFonts w:eastAsiaTheme="minorEastAsia"/>
         </w:rPr>
       </w:pPr>
+      <w:r>
+        <w:rPr>
+          <w:rFonts w:eastAsiaTheme="minorEastAsia"/>
+        </w:rPr>
+        <w:tab/>
+        <w:t xml:space="preserve">To expand to the full spatial equations, we have a few challenges to adopt. We need to include the drag coefficient in our linearization so that we can account for varying angles of attack. At the same time we must also model lift very similarly to how we modelled drag. We must also model wind, a seemingly random 3-dimensional force vector that, for all intents and purposes, disturbs the angle of attack and sideslip states. All of this must be accomplished with compensation for reference frame conversions, as the lift and drag vectors act in the stability axis whereas the gravity and wind act in the navigational axis. </w:t>
+      </w:r>
+      <w:r>
+        <w:rPr>
+          <w:rFonts w:eastAsiaTheme="minorEastAsia"/>
+        </w:rPr>
+        <w:lastRenderedPageBreak/>
+        <w:t xml:space="preserve">For starters </w:t>
+      </w:r>
+      <w:r>
+        <w:rPr>
+          <w:rFonts w:eastAsiaTheme="minorEastAsia"/>
+        </w:rPr>
+        <w:t>let’s</w:t>
+      </w:r>
+      <w:r>
+        <w:rPr>
+          <w:rFonts w:eastAsiaTheme="minorEastAsia"/>
+        </w:rPr>
+        <w:t xml:space="preserve"> create a free body diagram</w:t>
+      </w:r>
+      <w:r>
+        <w:rPr>
+          <w:rFonts w:eastAsiaTheme="minorEastAsia"/>
+        </w:rPr>
+        <w:t xml:space="preserve"> in the stability and navigational frames</w:t>
+      </w:r>
+      <w:r>
+        <w:rPr>
+          <w:rFonts w:eastAsiaTheme="minorEastAsia"/>
+        </w:rPr>
+        <w:t xml:space="preserve"> showing all of the forces and angles in play. </w:t>
+      </w:r>
+    </w:p>
+    <w:p>
+      <w:pPr>
+        <w:rPr>
+          <w:rFonts w:eastAsiaTheme="minorEastAsia"/>
+        </w:rPr>
+      </w:pPr>
+      <w:r>
+        <w:rPr>
+          <w:rFonts w:eastAsiaTheme="minorEastAsia"/>
+          <w:noProof/>
+        </w:rPr>
+        <w:drawing>
+          <wp:inline distT="0" distB="0" distL="0" distR="0" wp14:anchorId="35782F33" wp14:editId="5EB3C43F">
+            <wp:extent cx="2842260" cy="4265553"/>
+            <wp:effectExtent l="19050" t="19050" r="15240" b="20955"/>
+            <wp:docPr id="6" name="Picture 6"/>
+            <wp:cNvGraphicFramePr>
+              <a:graphicFrameLocks xmlns:a="http://schemas.openxmlformats.org/drawingml/2006/main" noChangeAspect="1"/>
+            </wp:cNvGraphicFramePr>
+            <a:graphic xmlns:a="http://schemas.openxmlformats.org/drawingml/2006/main">
+              <a:graphicData uri="http://schemas.openxmlformats.org/drawingml/2006/picture">
+                <pic:pic xmlns:pic="http://schemas.openxmlformats.org/drawingml/2006/picture">
+                  <pic:nvPicPr>
+                    <pic:cNvPr id="0" name="Picture 6"/>
+                    <pic:cNvPicPr>
+                      <a:picLocks noChangeAspect="1" noChangeArrowheads="1"/>
+                    </pic:cNvPicPr>
+                  </pic:nvPicPr>
+                  <pic:blipFill>
+                    <a:blip r:embed="rId7">
+                      <a:extLst>
+                        <a:ext uri="{28A0092B-C50C-407E-A947-70E740481C1C}">
+                          <a14:useLocalDpi xmlns:a14="http://schemas.microsoft.com/office/drawing/2010/main" val="0"/>
+                        </a:ext>
+                      </a:extLst>
+                    </a:blip>
+                    <a:srcRect/>
+                    <a:stretch>
+                      <a:fillRect/>
+                    </a:stretch>
+                  </pic:blipFill>
+                  <pic:spPr bwMode="auto">
+                    <a:xfrm>
+                      <a:off x="0" y="0"/>
+                      <a:ext cx="2850424" cy="4277805"/>
+                    </a:xfrm>
+                    <a:prstGeom prst="rect">
+                      <a:avLst/>
+                    </a:prstGeom>
+                    <a:noFill/>
+                    <a:ln>
+                      <a:solidFill>
+                        <a:schemeClr val="tx1"/>
+                      </a:solidFill>
+                    </a:ln>
+                  </pic:spPr>
+                </pic:pic>
+              </a:graphicData>
+            </a:graphic>
+          </wp:inline>
+        </w:drawing>
+      </w:r>
+      <w:r>
+        <w:rPr>
+          <w:rFonts w:eastAsiaTheme="minorEastAsia"/>
+          <w:noProof/>
+        </w:rPr>
+        <w:drawing>
+          <wp:inline distT="0" distB="0" distL="0" distR="0" wp14:anchorId="5FE78145" wp14:editId="2CBDE5BA">
+            <wp:extent cx="2940547" cy="4271010"/>
+            <wp:effectExtent l="19050" t="19050" r="12700" b="15240"/>
+            <wp:docPr id="7" name="Picture 7"/>
+            <wp:cNvGraphicFramePr>
+              <a:graphicFrameLocks xmlns:a="http://schemas.openxmlformats.org/drawingml/2006/main" noChangeAspect="1"/>
+            </wp:cNvGraphicFramePr>
+            <a:graphic xmlns:a="http://schemas.openxmlformats.org/drawingml/2006/main">
+              <a:graphicData uri="http://schemas.openxmlformats.org/drawingml/2006/picture">
+                <pic:pic xmlns:pic="http://schemas.openxmlformats.org/drawingml/2006/picture">
+                  <pic:nvPicPr>
+                    <pic:cNvPr id="0" name="Picture 7"/>
+                    <pic:cNvPicPr>
+                      <a:picLocks noChangeAspect="1" noChangeArrowheads="1"/>
+                    </pic:cNvPicPr>
+                  </pic:nvPicPr>
+                  <pic:blipFill>
+                    <a:blip r:embed="rId8">
+                      <a:extLst>
+                        <a:ext uri="{28A0092B-C50C-407E-A947-70E740481C1C}">
+                          <a14:useLocalDpi xmlns:a14="http://schemas.microsoft.com/office/drawing/2010/main" val="0"/>
+                        </a:ext>
+                      </a:extLst>
+                    </a:blip>
+                    <a:srcRect/>
+                    <a:stretch>
+                      <a:fillRect/>
+                    </a:stretch>
+                  </pic:blipFill>
+                  <pic:spPr bwMode="auto">
+                    <a:xfrm>
+                      <a:off x="0" y="0"/>
+                      <a:ext cx="2953659" cy="4290055"/>
+                    </a:xfrm>
+                    <a:prstGeom prst="rect">
+                      <a:avLst/>
+                    </a:prstGeom>
+                    <a:noFill/>
+                    <a:ln>
+                      <a:solidFill>
+                        <a:schemeClr val="tx1"/>
+                      </a:solidFill>
+                    </a:ln>
+                  </pic:spPr>
+                </pic:pic>
+              </a:graphicData>
+            </a:graphic>
+          </wp:inline>
+        </w:drawing>
+      </w:r>
+    </w:p>
+    <w:p>
+      <w:pPr>
+        <w:rPr>
+          <w:rFonts w:eastAsiaTheme="minorEastAsia"/>
+        </w:rPr>
+      </w:pPr>
+      <w:r>
+        <w:rPr>
+          <w:rFonts w:eastAsiaTheme="minorEastAsia"/>
+        </w:rPr>
+        <w:tab/>
+      </w:r>
+      <w:r>
+        <w:rPr>
+          <w:rFonts w:eastAsiaTheme="minorEastAsia"/>
+        </w:rPr>
+        <w:t>It is in my humble opinion that the simulation is best kept in the stability frame. This is because the lift, drag, and drift vectors are more complex and approximated, so finding conversions would only lead to more ambiguity in the linearization. Additionally, the wind is not a calculated vector, it stems from a lookup table by a weather forecast or external data, so it can be converted actively in the lookup table while the orientation changes in the navigational frame. The only vector to be concerned about converting between frames then, is the gravity vector. We will run into problems during the pitch over portion of the flight when transitioning from horizontal to vertical flight, but if we can overcome those problems the vertical portion of the fall stage can be easily kept under control with modelling constraints and small angle theory.</w:t>
+      </w:r>
+    </w:p>
+    <w:p>
+      <w:pPr>
+        <w:rPr>
+          <w:rFonts w:eastAsiaTheme="minorEastAsia"/>
+        </w:rPr>
+      </w:pPr>
+      <w:r>
+        <w:rPr>
+          <w:rFonts w:eastAsiaTheme="minorEastAsia"/>
+        </w:rPr>
+        <w:tab/>
+        <w:t>Given the use of the stability frame, we already have our approximation for the drag force. However, we need to again linearize it, this time around a new dimension: C</w:t>
+      </w:r>
+      <w:r>
+        <w:rPr>
+          <w:rFonts w:eastAsiaTheme="minorEastAsia"/>
+          <w:vertAlign w:val="subscript"/>
+        </w:rPr>
+        <w:t>D</w:t>
+      </w:r>
+      <w:r>
+        <w:rPr>
+          <w:rFonts w:eastAsiaTheme="minorEastAsia"/>
+        </w:rPr>
+        <w:t>. Because in these three dimensions, the drag coefficient will have a major impact on the change in state variables it is inevitable that we must assume some variability with angle of attack.</w:t>
+      </w:r>
     </w:p>
     <w:p>
       <w:pPr>
@@ -3919,6 +4032,119 @@
       </w:rPr>
     </w:lvl>
   </w:abstractNum>
+  <w:abstractNum w:abstractNumId="4" w15:restartNumberingAfterBreak="0">
+    <w:nsid w:val="70C866F9"/>
+    <w:multiLevelType w:val="hybridMultilevel"/>
+    <w:tmpl w:val="6818D5A4"/>
+    <w:lvl w:ilvl="0" w:tplc="04090001">
+      <w:start w:val="1"/>
+      <w:numFmt w:val="bullet"/>
+      <w:lvlText w:val=""/>
+      <w:lvlJc w:val="left"/>
+      <w:pPr>
+        <w:ind w:left="720" w:hanging="360"/>
+      </w:pPr>
+      <w:rPr>
+        <w:rFonts w:ascii="Symbol" w:hAnsi="Symbol" w:hint="default"/>
+      </w:rPr>
+    </w:lvl>
+    <w:lvl w:ilvl="1" w:tplc="04090003" w:tentative="1">
+      <w:start w:val="1"/>
+      <w:numFmt w:val="bullet"/>
+      <w:lvlText w:val="o"/>
+      <w:lvlJc w:val="left"/>
+      <w:pPr>
+        <w:ind w:left="1440" w:hanging="360"/>
+      </w:pPr>
+      <w:rPr>
+        <w:rFonts w:ascii="Courier New" w:hAnsi="Courier New" w:cs="Courier New" w:hint="default"/>
+      </w:rPr>
+    </w:lvl>
+    <w:lvl w:ilvl="2" w:tplc="04090005" w:tentative="1">
+      <w:start w:val="1"/>
+      <w:numFmt w:val="bullet"/>
+      <w:lvlText w:val=""/>
+      <w:lvlJc w:val="left"/>
+      <w:pPr>
+        <w:ind w:left="2160" w:hanging="360"/>
+      </w:pPr>
+      <w:rPr>
+        <w:rFonts w:ascii="Wingdings" w:hAnsi="Wingdings" w:hint="default"/>
+      </w:rPr>
+    </w:lvl>
+    <w:lvl w:ilvl="3" w:tplc="04090001" w:tentative="1">
+      <w:start w:val="1"/>
+      <w:numFmt w:val="bullet"/>
+      <w:lvlText w:val=""/>
+      <w:lvlJc w:val="left"/>
+      <w:pPr>
+        <w:ind w:left="2880" w:hanging="360"/>
+      </w:pPr>
+      <w:rPr>
+        <w:rFonts w:ascii="Symbol" w:hAnsi="Symbol" w:hint="default"/>
+      </w:rPr>
+    </w:lvl>
+    <w:lvl w:ilvl="4" w:tplc="04090003" w:tentative="1">
+      <w:start w:val="1"/>
+      <w:numFmt w:val="bullet"/>
+      <w:lvlText w:val="o"/>
+      <w:lvlJc w:val="left"/>
+      <w:pPr>
+        <w:ind w:left="3600" w:hanging="360"/>
+      </w:pPr>
+      <w:rPr>
+        <w:rFonts w:ascii="Courier New" w:hAnsi="Courier New" w:cs="Courier New" w:hint="default"/>
+      </w:rPr>
+    </w:lvl>
+    <w:lvl w:ilvl="5" w:tplc="04090005" w:tentative="1">
+      <w:start w:val="1"/>
+      <w:numFmt w:val="bullet"/>
+      <w:lvlText w:val=""/>
+      <w:lvlJc w:val="left"/>
+      <w:pPr>
+        <w:ind w:left="4320" w:hanging="360"/>
+      </w:pPr>
+      <w:rPr>
+        <w:rFonts w:ascii="Wingdings" w:hAnsi="Wingdings" w:hint="default"/>
+      </w:rPr>
+    </w:lvl>
+    <w:lvl w:ilvl="6" w:tplc="04090001" w:tentative="1">
+      <w:start w:val="1"/>
+      <w:numFmt w:val="bullet"/>
+      <w:lvlText w:val=""/>
+      <w:lvlJc w:val="left"/>
+      <w:pPr>
+        <w:ind w:left="5040" w:hanging="360"/>
+      </w:pPr>
+      <w:rPr>
+        <w:rFonts w:ascii="Symbol" w:hAnsi="Symbol" w:hint="default"/>
+      </w:rPr>
+    </w:lvl>
+    <w:lvl w:ilvl="7" w:tplc="04090003" w:tentative="1">
+      <w:start w:val="1"/>
+      <w:numFmt w:val="bullet"/>
+      <w:lvlText w:val="o"/>
+      <w:lvlJc w:val="left"/>
+      <w:pPr>
+        <w:ind w:left="5760" w:hanging="360"/>
+      </w:pPr>
+      <w:rPr>
+        <w:rFonts w:ascii="Courier New" w:hAnsi="Courier New" w:cs="Courier New" w:hint="default"/>
+      </w:rPr>
+    </w:lvl>
+    <w:lvl w:ilvl="8" w:tplc="04090005" w:tentative="1">
+      <w:start w:val="1"/>
+      <w:numFmt w:val="bullet"/>
+      <w:lvlText w:val=""/>
+      <w:lvlJc w:val="left"/>
+      <w:pPr>
+        <w:ind w:left="6480" w:hanging="360"/>
+      </w:pPr>
+      <w:rPr>
+        <w:rFonts w:ascii="Wingdings" w:hAnsi="Wingdings" w:hint="default"/>
+      </w:rPr>
+    </w:lvl>
+  </w:abstractNum>
   <w:num w:numId="1" w16cid:durableId="339698090">
     <w:abstractNumId w:val="0"/>
   </w:num>
@@ -3930,6 +4156,9 @@
   </w:num>
   <w:num w:numId="4" w16cid:durableId="1339574171">
     <w:abstractNumId w:val="3"/>
+  </w:num>
+  <w:num w:numId="5" w16cid:durableId="480123994">
+    <w:abstractNumId w:val="4"/>
   </w:num>
 </w:numbering>
 </file>

</xml_diff>

<commit_message>
Xplane connect python code and autopilot
</commit_message>
<xml_diff>
--- a/Aero design/Flight sim/Drag linearization math.docx
+++ b/Aero design/Flight sim/Drag linearization math.docx
@@ -3559,6 +3559,12 @@
           <w:rFonts w:eastAsiaTheme="minorEastAsia"/>
         </w:rPr>
         <w:t>. Because in these three dimensions, the drag coefficient will have a major impact on the change in state variables it is inevitable that we must assume some variability with angle of attack.</w:t>
+      </w:r>
+      <w:r>
+        <w:rPr>
+          <w:rFonts w:eastAsiaTheme="minorEastAsia"/>
+        </w:rPr>
+        <w:t xml:space="preserve"> During the fall stage the wings are stowed to minimize drag, so the fuselage generates the majority of the drag. The fuselage and stowed wing combination is expected to closely remember a flat plank or lifting body, shown below.</w:t>
       </w:r>
     </w:p>
     <w:p>

</xml_diff>